<commit_message>
Documentação com detalhes a serem terminados <0.2>
</commit_message>
<xml_diff>
--- a/Documentação_HotelSorriso.docx
+++ b/Documentação_HotelSorriso.docx
@@ -82,6 +82,8 @@
         </w:rPr>
         <w:t>Hotel Sorriso</w:t>
       </w:r>
+      <w:bookmarkStart w:id="0" w:name="_GoBack"/>
+      <w:bookmarkEnd w:id="0"/>
     </w:p>
     <w:p>
       <w:pPr>
@@ -101,7 +103,7 @@
           <w:sz w:val="28"/>
           <w:szCs w:val="28"/>
         </w:rPr>
-        <w:t xml:space="preserve">Versão - </w:t>
+        <w:t xml:space="preserve">Versão </w:t>
       </w:r>
       <w:r>
         <w:rPr>
@@ -110,7 +112,7 @@
           <w:sz w:val="28"/>
           <w:szCs w:val="28"/>
         </w:rPr>
-        <w:t>0</w:t>
+        <w:t>–</w:t>
       </w:r>
       <w:r>
         <w:rPr>
@@ -119,7 +121,7 @@
           <w:sz w:val="28"/>
           <w:szCs w:val="28"/>
         </w:rPr>
-        <w:t>.</w:t>
+        <w:t xml:space="preserve"> </w:t>
       </w:r>
       <w:r>
         <w:rPr>
@@ -128,7 +130,7 @@
           <w:sz w:val="28"/>
           <w:szCs w:val="28"/>
         </w:rPr>
-        <w:t>4</w:t>
+        <w:t>1.0</w:t>
       </w:r>
     </w:p>
     <w:p>
@@ -599,13 +601,7 @@
               <w:spacing w:line="360" w:lineRule="auto"/>
             </w:pPr>
             <w:r>
-              <w:t>P</w:t>
-            </w:r>
-            <w:r>
-              <w:t>rototipagem das telas</w:t>
-            </w:r>
-            <w:r>
-              <w:t xml:space="preserve"> com adobe XD.</w:t>
+              <w:t>Prototipagem das telas com adobe XD.</w:t>
             </w:r>
           </w:p>
         </w:tc>
@@ -707,6 +703,235 @@
           </w:p>
         </w:tc>
       </w:tr>
+      <w:tr>
+        <w:trPr>
+          <w:trHeight w:val="480"/>
+        </w:trPr>
+        <w:tc>
+          <w:tcPr>
+            <w:tcW w:w="0" w:type="auto"/>
+            <w:tcBorders>
+              <w:top w:val="nil"/>
+              <w:left w:val="single" w:sz="8" w:space="0" w:color="000000"/>
+              <w:bottom w:val="single" w:sz="8" w:space="0" w:color="000000"/>
+              <w:right w:val="single" w:sz="8" w:space="0" w:color="000000"/>
+            </w:tcBorders>
+            <w:tcMar>
+              <w:top w:w="100" w:type="dxa"/>
+              <w:left w:w="100" w:type="dxa"/>
+              <w:bottom w:w="100" w:type="dxa"/>
+              <w:right w:w="100" w:type="dxa"/>
+            </w:tcMar>
+          </w:tcPr>
+          <w:p>
+            <w:pPr>
+              <w:widowControl w:val="0"/>
+              <w:pBdr>
+                <w:top w:val="nil"/>
+                <w:left w:val="nil"/>
+                <w:bottom w:val="nil"/>
+                <w:right w:val="nil"/>
+                <w:between w:val="nil"/>
+              </w:pBdr>
+              <w:spacing w:line="360" w:lineRule="auto"/>
+            </w:pPr>
+            <w:r>
+              <w:t>2</w:t>
+            </w:r>
+            <w:r>
+              <w:t>8</w:t>
+            </w:r>
+            <w:r>
+              <w:t>/10/2019</w:t>
+            </w:r>
+          </w:p>
+        </w:tc>
+        <w:tc>
+          <w:tcPr>
+            <w:tcW w:w="0" w:type="auto"/>
+            <w:tcBorders>
+              <w:top w:val="nil"/>
+              <w:left w:val="nil"/>
+              <w:bottom w:val="single" w:sz="8" w:space="0" w:color="000000"/>
+              <w:right w:val="single" w:sz="8" w:space="0" w:color="000000"/>
+            </w:tcBorders>
+            <w:tcMar>
+              <w:top w:w="100" w:type="dxa"/>
+              <w:left w:w="100" w:type="dxa"/>
+              <w:bottom w:w="100" w:type="dxa"/>
+              <w:right w:w="100" w:type="dxa"/>
+            </w:tcMar>
+          </w:tcPr>
+          <w:p>
+            <w:pPr>
+              <w:widowControl w:val="0"/>
+              <w:spacing w:line="360" w:lineRule="auto"/>
+            </w:pPr>
+            <w:r>
+              <w:t>0.5</w:t>
+            </w:r>
+          </w:p>
+        </w:tc>
+        <w:tc>
+          <w:tcPr>
+            <w:tcW w:w="0" w:type="auto"/>
+            <w:tcBorders>
+              <w:top w:val="nil"/>
+              <w:left w:val="nil"/>
+              <w:bottom w:val="single" w:sz="8" w:space="0" w:color="000000"/>
+              <w:right w:val="single" w:sz="8" w:space="0" w:color="000000"/>
+            </w:tcBorders>
+            <w:tcMar>
+              <w:top w:w="100" w:type="dxa"/>
+              <w:left w:w="100" w:type="dxa"/>
+              <w:bottom w:w="100" w:type="dxa"/>
+              <w:right w:w="100" w:type="dxa"/>
+            </w:tcMar>
+          </w:tcPr>
+          <w:p>
+            <w:pPr>
+              <w:widowControl w:val="0"/>
+              <w:pBdr>
+                <w:top w:val="nil"/>
+                <w:left w:val="nil"/>
+                <w:bottom w:val="nil"/>
+                <w:right w:val="nil"/>
+                <w:between w:val="nil"/>
+              </w:pBdr>
+              <w:spacing w:line="360" w:lineRule="auto"/>
+            </w:pPr>
+            <w:r>
+              <w:t xml:space="preserve">Finalização do </w:t>
+            </w:r>
+            <w:proofErr w:type="spellStart"/>
+            <w:r>
+              <w:t>backend</w:t>
+            </w:r>
+            <w:proofErr w:type="spellEnd"/>
+            <w:r>
+              <w:t xml:space="preserve"> e criação do </w:t>
+            </w:r>
+            <w:proofErr w:type="spellStart"/>
+            <w:r>
+              <w:t>frontend</w:t>
+            </w:r>
+            <w:proofErr w:type="spellEnd"/>
+          </w:p>
+        </w:tc>
+      </w:tr>
+      <w:tr>
+        <w:trPr>
+          <w:trHeight w:val="480"/>
+        </w:trPr>
+        <w:tc>
+          <w:tcPr>
+            <w:tcW w:w="0" w:type="auto"/>
+            <w:tcBorders>
+              <w:top w:val="nil"/>
+              <w:left w:val="single" w:sz="8" w:space="0" w:color="000000"/>
+              <w:bottom w:val="single" w:sz="8" w:space="0" w:color="000000"/>
+              <w:right w:val="single" w:sz="8" w:space="0" w:color="000000"/>
+            </w:tcBorders>
+            <w:tcMar>
+              <w:top w:w="100" w:type="dxa"/>
+              <w:left w:w="100" w:type="dxa"/>
+              <w:bottom w:w="100" w:type="dxa"/>
+              <w:right w:w="100" w:type="dxa"/>
+            </w:tcMar>
+          </w:tcPr>
+          <w:p>
+            <w:pPr>
+              <w:widowControl w:val="0"/>
+              <w:pBdr>
+                <w:top w:val="nil"/>
+                <w:left w:val="nil"/>
+                <w:bottom w:val="nil"/>
+                <w:right w:val="nil"/>
+                <w:between w:val="nil"/>
+              </w:pBdr>
+              <w:spacing w:line="360" w:lineRule="auto"/>
+            </w:pPr>
+            <w:r>
+              <w:t>29/10/2019</w:t>
+            </w:r>
+          </w:p>
+        </w:tc>
+        <w:tc>
+          <w:tcPr>
+            <w:tcW w:w="0" w:type="auto"/>
+            <w:tcBorders>
+              <w:top w:val="nil"/>
+              <w:left w:val="nil"/>
+              <w:bottom w:val="single" w:sz="8" w:space="0" w:color="000000"/>
+              <w:right w:val="single" w:sz="8" w:space="0" w:color="000000"/>
+            </w:tcBorders>
+            <w:tcMar>
+              <w:top w:w="100" w:type="dxa"/>
+              <w:left w:w="100" w:type="dxa"/>
+              <w:bottom w:w="100" w:type="dxa"/>
+              <w:right w:w="100" w:type="dxa"/>
+            </w:tcMar>
+          </w:tcPr>
+          <w:p>
+            <w:pPr>
+              <w:widowControl w:val="0"/>
+              <w:spacing w:line="360" w:lineRule="auto"/>
+            </w:pPr>
+            <w:r>
+              <w:t>1.0</w:t>
+            </w:r>
+          </w:p>
+        </w:tc>
+        <w:tc>
+          <w:tcPr>
+            <w:tcW w:w="0" w:type="auto"/>
+            <w:tcBorders>
+              <w:top w:val="nil"/>
+              <w:left w:val="nil"/>
+              <w:bottom w:val="single" w:sz="8" w:space="0" w:color="000000"/>
+              <w:right w:val="single" w:sz="8" w:space="0" w:color="000000"/>
+            </w:tcBorders>
+            <w:tcMar>
+              <w:top w:w="100" w:type="dxa"/>
+              <w:left w:w="100" w:type="dxa"/>
+              <w:bottom w:w="100" w:type="dxa"/>
+              <w:right w:w="100" w:type="dxa"/>
+            </w:tcMar>
+          </w:tcPr>
+          <w:p>
+            <w:pPr>
+              <w:widowControl w:val="0"/>
+              <w:pBdr>
+                <w:top w:val="nil"/>
+                <w:left w:val="nil"/>
+                <w:bottom w:val="nil"/>
+                <w:right w:val="nil"/>
+                <w:between w:val="nil"/>
+              </w:pBdr>
+              <w:spacing w:line="360" w:lineRule="auto"/>
+            </w:pPr>
+            <w:r>
+              <w:t xml:space="preserve">União do </w:t>
+            </w:r>
+            <w:proofErr w:type="spellStart"/>
+            <w:r>
+              <w:t>backend</w:t>
+            </w:r>
+            <w:proofErr w:type="spellEnd"/>
+            <w:r>
+              <w:t xml:space="preserve"> e </w:t>
+            </w:r>
+            <w:proofErr w:type="spellStart"/>
+            <w:r>
+              <w:t>frontend</w:t>
+            </w:r>
+            <w:proofErr w:type="spellEnd"/>
+            <w:r>
+              <w:t>. Projeto finalizado</w:t>
+            </w:r>
+          </w:p>
+        </w:tc>
+      </w:tr>
     </w:tbl>
     <w:p>
       <w:pPr>
@@ -756,6 +981,12 @@
     </w:p>
     <w:sdt>
       <w:sdtPr>
+        <w:rPr>
+          <w:rFonts w:ascii="Arial" w:eastAsia="Arial" w:hAnsi="Arial" w:cs="Arial"/>
+          <w:color w:val="auto"/>
+          <w:sz w:val="22"/>
+          <w:szCs w:val="22"/>
+        </w:rPr>
         <w:id w:val="-1395350496"/>
         <w:docPartObj>
           <w:docPartGallery w:val="Table of Contents"/>
@@ -764,12 +995,8 @@
       </w:sdtPr>
       <w:sdtEndPr>
         <w:rPr>
-          <w:rFonts w:ascii="Arial" w:eastAsia="Arial" w:hAnsi="Arial" w:cs="Arial"/>
           <w:b/>
           <w:bCs/>
-          <w:color w:val="auto"/>
-          <w:sz w:val="22"/>
-          <w:szCs w:val="22"/>
         </w:rPr>
       </w:sdtEndPr>
       <w:sdtContent>
@@ -1925,7 +2152,7 @@
           <w:szCs w:val="40"/>
         </w:rPr>
       </w:pPr>
-      <w:bookmarkStart w:id="0" w:name="_Toc23249474"/>
+      <w:bookmarkStart w:id="1" w:name="_Toc23249474"/>
       <w:r>
         <w:rPr>
           <w:sz w:val="40"/>
@@ -1954,7 +2181,7 @@
         </w:rPr>
         <w:t>Fluxo básico</w:t>
       </w:r>
-      <w:bookmarkEnd w:id="0"/>
+      <w:bookmarkEnd w:id="1"/>
     </w:p>
     <w:p>
       <w:pPr>
@@ -3149,8 +3376,8 @@
           <w:szCs w:val="46"/>
         </w:rPr>
       </w:pPr>
-      <w:bookmarkStart w:id="1" w:name="_9wwqfdww3gnl" w:colFirst="0" w:colLast="0"/>
-      <w:bookmarkEnd w:id="1"/>
+      <w:bookmarkStart w:id="2" w:name="_9wwqfdww3gnl" w:colFirst="0" w:colLast="0"/>
+      <w:bookmarkEnd w:id="2"/>
     </w:p>
     <w:p>
       <w:pPr>
@@ -3165,14 +3392,14 @@
           <w:szCs w:val="46"/>
         </w:rPr>
       </w:pPr>
-      <w:bookmarkStart w:id="2" w:name="_qkr5k4nbazk2" w:colFirst="0" w:colLast="0"/>
-      <w:bookmarkEnd w:id="2"/>
+      <w:bookmarkStart w:id="3" w:name="_qkr5k4nbazk2" w:colFirst="0" w:colLast="0"/>
+      <w:bookmarkEnd w:id="3"/>
     </w:p>
     <w:p>
       <w:pPr>
         <w:pStyle w:val="Ttulo1"/>
       </w:pPr>
-      <w:bookmarkStart w:id="3" w:name="_Toc23249475"/>
+      <w:bookmarkStart w:id="4" w:name="_Toc23249475"/>
       <w:r>
         <w:lastRenderedPageBreak/>
         <w:t>2.</w:t>
@@ -3181,7 +3408,7 @@
         <w:tab/>
         <w:t>Diagrama de caso de Uso</w:t>
       </w:r>
-      <w:bookmarkEnd w:id="3"/>
+      <w:bookmarkEnd w:id="4"/>
     </w:p>
     <w:p>
       <w:pPr>
@@ -3245,7 +3472,7 @@
       <w:pPr>
         <w:pStyle w:val="Ttulo2"/>
       </w:pPr>
-      <w:bookmarkStart w:id="4" w:name="_Toc23249476"/>
+      <w:bookmarkStart w:id="5" w:name="_Toc23249476"/>
       <w:r>
         <w:t>2.1.</w:t>
       </w:r>
@@ -3253,7 +3480,7 @@
         <w:tab/>
         <w:t>Atores do sistema</w:t>
       </w:r>
-      <w:bookmarkEnd w:id="4"/>
+      <w:bookmarkEnd w:id="5"/>
     </w:p>
     <w:p/>
     <w:p>
@@ -3593,7 +3820,7 @@
       <w:pPr>
         <w:pStyle w:val="Ttulo2"/>
       </w:pPr>
-      <w:bookmarkStart w:id="5" w:name="_Toc23249477"/>
+      <w:bookmarkStart w:id="6" w:name="_Toc23249477"/>
       <w:r>
         <w:lastRenderedPageBreak/>
         <w:t>2.2.</w:t>
@@ -3602,12 +3829,12 @@
         <w:tab/>
         <w:t>Detalhamento dos Casos de Us</w:t>
       </w:r>
-      <w:bookmarkStart w:id="6" w:name="_kp9uct850b80" w:colFirst="0" w:colLast="0"/>
+      <w:bookmarkStart w:id="7" w:name="_kp9uct850b80" w:colFirst="0" w:colLast="0"/>
+      <w:bookmarkEnd w:id="7"/>
+      <w:r>
+        <w:t>o</w:t>
+      </w:r>
       <w:bookmarkEnd w:id="6"/>
-      <w:r>
-        <w:t>o</w:t>
-      </w:r>
-      <w:bookmarkEnd w:id="5"/>
     </w:p>
     <w:p>
       <w:pPr>
@@ -3617,7 +3844,7 @@
           <w:szCs w:val="46"/>
         </w:rPr>
       </w:pPr>
-      <w:bookmarkStart w:id="7" w:name="_Toc23248635"/>
+      <w:bookmarkStart w:id="8" w:name="_Toc23248635"/>
       <w:r>
         <w:rPr>
           <w:noProof/>
@@ -3685,7 +3912,7 @@
           </wp:anchor>
         </w:drawing>
       </w:r>
-      <w:bookmarkEnd w:id="7"/>
+      <w:bookmarkEnd w:id="8"/>
     </w:p>
     <w:p>
       <w:pPr>
@@ -3999,7 +4226,7 @@
       <w:pPr>
         <w:pStyle w:val="Ttulo1"/>
       </w:pPr>
-      <w:bookmarkStart w:id="8" w:name="_Toc23249478"/>
+      <w:bookmarkStart w:id="9" w:name="_Toc23249478"/>
       <w:r>
         <w:lastRenderedPageBreak/>
         <w:t>3.</w:t>
@@ -4008,7 +4235,7 @@
         <w:tab/>
         <w:t>Diagrama de Entidade e Relacionamento</w:t>
       </w:r>
-      <w:bookmarkEnd w:id="8"/>
+      <w:bookmarkEnd w:id="9"/>
     </w:p>
     <w:p>
       <w:pPr>
@@ -4167,7 +4394,7 @@
       <w:pPr>
         <w:pStyle w:val="Ttulo1"/>
       </w:pPr>
-      <w:bookmarkStart w:id="9" w:name="_Toc23249479"/>
+      <w:bookmarkStart w:id="10" w:name="_Toc23249479"/>
       <w:r>
         <w:t>4.</w:t>
       </w:r>
@@ -4175,7 +4402,7 @@
         <w:tab/>
         <w:t>Diagrama de Classes</w:t>
       </w:r>
-      <w:bookmarkEnd w:id="9"/>
+      <w:bookmarkEnd w:id="10"/>
     </w:p>
     <w:p>
       <w:pPr>
@@ -4306,8 +4533,8 @@
           <w:szCs w:val="18"/>
         </w:rPr>
       </w:pPr>
-      <w:bookmarkStart w:id="10" w:name="_m0918ouibk2g" w:colFirst="0" w:colLast="0"/>
-      <w:bookmarkEnd w:id="10"/>
+      <w:bookmarkStart w:id="11" w:name="_m0918ouibk2g" w:colFirst="0" w:colLast="0"/>
+      <w:bookmarkEnd w:id="11"/>
     </w:p>
     <w:p/>
     <w:p/>
@@ -4323,7 +4550,7 @@
       <w:pPr>
         <w:pStyle w:val="Ttulo2"/>
       </w:pPr>
-      <w:bookmarkStart w:id="11" w:name="_Toc23249480"/>
+      <w:bookmarkStart w:id="12" w:name="_Toc23249480"/>
       <w:r>
         <w:t>4.1.</w:t>
       </w:r>
@@ -4331,7 +4558,7 @@
         <w:tab/>
         <w:t>Classes persistentes</w:t>
       </w:r>
-      <w:bookmarkEnd w:id="11"/>
+      <w:bookmarkEnd w:id="12"/>
     </w:p>
     <w:p>
       <w:pPr>
@@ -4926,14 +5153,14 @@
       <w:pPr>
         <w:pStyle w:val="Ttulo1"/>
       </w:pPr>
-      <w:bookmarkStart w:id="12" w:name="_lafcfuh3isfj" w:colFirst="0" w:colLast="0"/>
-      <w:bookmarkEnd w:id="12"/>
+      <w:bookmarkStart w:id="13" w:name="_lafcfuh3isfj" w:colFirst="0" w:colLast="0"/>
+      <w:bookmarkEnd w:id="13"/>
     </w:p>
     <w:p>
       <w:pPr>
         <w:pStyle w:val="Ttulo1"/>
       </w:pPr>
-      <w:bookmarkStart w:id="13" w:name="_Toc23249481"/>
+      <w:bookmarkStart w:id="14" w:name="_Toc23249481"/>
       <w:r>
         <w:t>5.</w:t>
       </w:r>
@@ -4941,7 +5168,7 @@
         <w:tab/>
         <w:t>Diagrama de Transição de Estados</w:t>
       </w:r>
-      <w:bookmarkEnd w:id="13"/>
+      <w:bookmarkEnd w:id="14"/>
     </w:p>
     <w:p>
       <w:pPr>
@@ -5007,8 +5234,6 @@
           </wp:inline>
         </w:drawing>
       </w:r>
-      <w:bookmarkStart w:id="14" w:name="_GoBack"/>
-      <w:bookmarkEnd w:id="14"/>
     </w:p>
     <w:p>
       <w:pPr>
@@ -5305,10 +5530,834 @@
         <w:spacing w:line="360" w:lineRule="auto"/>
         <w:jc w:val="center"/>
       </w:pPr>
+      <w:r>
+        <w:rPr>
+          <w:noProof/>
+        </w:rPr>
+        <w:drawing>
+          <wp:inline distT="0" distB="0" distL="0" distR="0">
+            <wp:extent cx="5733415" cy="3225165"/>
+            <wp:effectExtent l="0" t="0" r="635" b="0"/>
+            <wp:docPr id="1" name="Imagem 1"/>
+            <wp:cNvGraphicFramePr>
+              <a:graphicFrameLocks xmlns:a="http://schemas.openxmlformats.org/drawingml/2006/main" noChangeAspect="1"/>
+            </wp:cNvGraphicFramePr>
+            <a:graphic xmlns:a="http://schemas.openxmlformats.org/drawingml/2006/main">
+              <a:graphicData uri="http://schemas.openxmlformats.org/drawingml/2006/picture">
+                <pic:pic xmlns:pic="http://schemas.openxmlformats.org/drawingml/2006/picture">
+                  <pic:nvPicPr>
+                    <pic:cNvPr id="0" name="Picture 1"/>
+                    <pic:cNvPicPr>
+                      <a:picLocks noChangeAspect="1" noChangeArrowheads="1"/>
+                    </pic:cNvPicPr>
+                  </pic:nvPicPr>
+                  <pic:blipFill>
+                    <a:blip r:embed="rId14" cstate="print">
+                      <a:extLst>
+                        <a:ext uri="{28A0092B-C50C-407E-A947-70E740481C1C}">
+                          <a14:useLocalDpi xmlns:a14="http://schemas.microsoft.com/office/drawing/2010/main" val="0"/>
+                        </a:ext>
+                      </a:extLst>
+                    </a:blip>
+                    <a:srcRect/>
+                    <a:stretch>
+                      <a:fillRect/>
+                    </a:stretch>
+                  </pic:blipFill>
+                  <pic:spPr bwMode="auto">
+                    <a:xfrm>
+                      <a:off x="0" y="0"/>
+                      <a:ext cx="5733415" cy="3225165"/>
+                    </a:xfrm>
+                    <a:prstGeom prst="rect">
+                      <a:avLst/>
+                    </a:prstGeom>
+                    <a:noFill/>
+                    <a:ln>
+                      <a:noFill/>
+                    </a:ln>
+                  </pic:spPr>
+                </pic:pic>
+              </a:graphicData>
+            </a:graphic>
+          </wp:inline>
+        </w:drawing>
+      </w:r>
+    </w:p>
+    <w:p>
+      <w:pPr>
+        <w:jc w:val="center"/>
+        <w:rPr>
+          <w:b/>
+          <w:i/>
+        </w:rPr>
+      </w:pPr>
+    </w:p>
+    <w:p>
+      <w:pPr>
+        <w:jc w:val="center"/>
+        <w:rPr>
+          <w:b/>
+          <w:i/>
+        </w:rPr>
+      </w:pPr>
+    </w:p>
+    <w:p>
+      <w:pPr>
+        <w:jc w:val="center"/>
+        <w:rPr>
+          <w:b/>
+          <w:i/>
+        </w:rPr>
+      </w:pPr>
+    </w:p>
+    <w:p>
+      <w:pPr>
+        <w:jc w:val="center"/>
+        <w:rPr>
+          <w:b/>
+          <w:i/>
+        </w:rPr>
+      </w:pPr>
+    </w:p>
+    <w:p>
+      <w:pPr>
+        <w:jc w:val="center"/>
+        <w:rPr>
+          <w:b/>
+          <w:i/>
+        </w:rPr>
+      </w:pPr>
+    </w:p>
+    <w:p>
+      <w:pPr>
+        <w:jc w:val="center"/>
+        <w:rPr>
+          <w:b/>
+          <w:i/>
+        </w:rPr>
+      </w:pPr>
+    </w:p>
+    <w:p>
+      <w:pPr>
+        <w:jc w:val="center"/>
+        <w:rPr>
+          <w:b/>
+          <w:i/>
+        </w:rPr>
+      </w:pPr>
+    </w:p>
+    <w:p>
+      <w:pPr>
+        <w:jc w:val="center"/>
+        <w:rPr>
+          <w:b/>
+          <w:i/>
+        </w:rPr>
+      </w:pPr>
+    </w:p>
+    <w:p>
+      <w:pPr>
+        <w:jc w:val="center"/>
+        <w:rPr>
+          <w:b/>
+          <w:i/>
+        </w:rPr>
+      </w:pPr>
+    </w:p>
+    <w:p>
+      <w:pPr>
+        <w:jc w:val="center"/>
+        <w:rPr>
+          <w:b/>
+          <w:i/>
+        </w:rPr>
+      </w:pPr>
+    </w:p>
+    <w:p>
+      <w:pPr>
+        <w:jc w:val="center"/>
+        <w:rPr>
+          <w:b/>
+          <w:i/>
+        </w:rPr>
+      </w:pPr>
+    </w:p>
+    <w:p>
+      <w:pPr>
+        <w:jc w:val="center"/>
+        <w:rPr>
+          <w:b/>
+          <w:i/>
+        </w:rPr>
+      </w:pPr>
+    </w:p>
+    <w:p>
+      <w:pPr>
+        <w:jc w:val="center"/>
+        <w:rPr>
+          <w:b/>
+          <w:i/>
+        </w:rPr>
+      </w:pPr>
+      <w:r>
+        <w:rPr>
+          <w:b/>
+          <w:i/>
+        </w:rPr>
+        <w:t>TELA</w:t>
+      </w:r>
+      <w:r>
+        <w:rPr>
+          <w:b/>
+          <w:i/>
+        </w:rPr>
+        <w:t xml:space="preserve"> -</w:t>
+      </w:r>
+      <w:r>
+        <w:rPr>
+          <w:b/>
+          <w:i/>
+        </w:rPr>
+        <w:t xml:space="preserve"> </w:t>
+      </w:r>
+      <w:r>
+        <w:rPr>
+          <w:b/>
+          <w:i/>
+        </w:rPr>
+        <w:t>PRINCIPAL</w:t>
+      </w:r>
+    </w:p>
+    <w:p>
+      <w:pPr>
+        <w:spacing w:line="360" w:lineRule="auto"/>
+        <w:jc w:val="center"/>
+      </w:pPr>
+      <w:r>
+        <w:rPr>
+          <w:noProof/>
+        </w:rPr>
+        <w:drawing>
+          <wp:inline distT="0" distB="0" distL="0" distR="0">
+            <wp:extent cx="5733415" cy="3225165"/>
+            <wp:effectExtent l="0" t="0" r="635" b="0"/>
+            <wp:docPr id="3" name="Imagem 3"/>
+            <wp:cNvGraphicFramePr>
+              <a:graphicFrameLocks xmlns:a="http://schemas.openxmlformats.org/drawingml/2006/main" noChangeAspect="1"/>
+            </wp:cNvGraphicFramePr>
+            <a:graphic xmlns:a="http://schemas.openxmlformats.org/drawingml/2006/main">
+              <a:graphicData uri="http://schemas.openxmlformats.org/drawingml/2006/picture">
+                <pic:pic xmlns:pic="http://schemas.openxmlformats.org/drawingml/2006/picture">
+                  <pic:nvPicPr>
+                    <pic:cNvPr id="0" name="Picture 5"/>
+                    <pic:cNvPicPr>
+                      <a:picLocks noChangeAspect="1" noChangeArrowheads="1"/>
+                    </pic:cNvPicPr>
+                  </pic:nvPicPr>
+                  <pic:blipFill>
+                    <a:blip r:embed="rId15" cstate="print">
+                      <a:extLst>
+                        <a:ext uri="{28A0092B-C50C-407E-A947-70E740481C1C}">
+                          <a14:useLocalDpi xmlns:a14="http://schemas.microsoft.com/office/drawing/2010/main" val="0"/>
+                        </a:ext>
+                      </a:extLst>
+                    </a:blip>
+                    <a:srcRect/>
+                    <a:stretch>
+                      <a:fillRect/>
+                    </a:stretch>
+                  </pic:blipFill>
+                  <pic:spPr bwMode="auto">
+                    <a:xfrm>
+                      <a:off x="0" y="0"/>
+                      <a:ext cx="5733415" cy="3225165"/>
+                    </a:xfrm>
+                    <a:prstGeom prst="rect">
+                      <a:avLst/>
+                    </a:prstGeom>
+                    <a:noFill/>
+                    <a:ln>
+                      <a:noFill/>
+                    </a:ln>
+                  </pic:spPr>
+                </pic:pic>
+              </a:graphicData>
+            </a:graphic>
+          </wp:inline>
+        </w:drawing>
+      </w:r>
+    </w:p>
+    <w:p>
+      <w:pPr>
+        <w:spacing w:line="360" w:lineRule="auto"/>
+        <w:jc w:val="center"/>
+      </w:pPr>
+    </w:p>
+    <w:p>
+      <w:pPr>
+        <w:jc w:val="center"/>
+        <w:rPr>
+          <w:b/>
+          <w:i/>
+        </w:rPr>
+      </w:pPr>
+      <w:r>
+        <w:rPr>
+          <w:b/>
+          <w:i/>
+        </w:rPr>
+        <w:t>TELA</w:t>
+      </w:r>
+      <w:r>
+        <w:rPr>
+          <w:b/>
+          <w:i/>
+        </w:rPr>
+        <w:t xml:space="preserve"> - CHECKIN</w:t>
+      </w:r>
+    </w:p>
+    <w:p>
+      <w:pPr>
+        <w:jc w:val="center"/>
+        <w:rPr>
+          <w:b/>
+          <w:i/>
+        </w:rPr>
+      </w:pPr>
+      <w:r>
+        <w:rPr>
+          <w:noProof/>
+        </w:rPr>
+        <w:drawing>
+          <wp:inline distT="0" distB="0" distL="0" distR="0">
+            <wp:extent cx="5733415" cy="3225165"/>
+            <wp:effectExtent l="0" t="0" r="635" b="0"/>
+            <wp:docPr id="5" name="Imagem 5"/>
+            <wp:cNvGraphicFramePr>
+              <a:graphicFrameLocks xmlns:a="http://schemas.openxmlformats.org/drawingml/2006/main" noChangeAspect="1"/>
+            </wp:cNvGraphicFramePr>
+            <a:graphic xmlns:a="http://schemas.openxmlformats.org/drawingml/2006/main">
+              <a:graphicData uri="http://schemas.openxmlformats.org/drawingml/2006/picture">
+                <pic:pic xmlns:pic="http://schemas.openxmlformats.org/drawingml/2006/picture">
+                  <pic:nvPicPr>
+                    <pic:cNvPr id="0" name="Picture 12"/>
+                    <pic:cNvPicPr>
+                      <a:picLocks noChangeAspect="1" noChangeArrowheads="1"/>
+                    </pic:cNvPicPr>
+                  </pic:nvPicPr>
+                  <pic:blipFill>
+                    <a:blip r:embed="rId16" cstate="print">
+                      <a:extLst>
+                        <a:ext uri="{28A0092B-C50C-407E-A947-70E740481C1C}">
+                          <a14:useLocalDpi xmlns:a14="http://schemas.microsoft.com/office/drawing/2010/main" val="0"/>
+                        </a:ext>
+                      </a:extLst>
+                    </a:blip>
+                    <a:srcRect/>
+                    <a:stretch>
+                      <a:fillRect/>
+                    </a:stretch>
+                  </pic:blipFill>
+                  <pic:spPr bwMode="auto">
+                    <a:xfrm>
+                      <a:off x="0" y="0"/>
+                      <a:ext cx="5733415" cy="3225165"/>
+                    </a:xfrm>
+                    <a:prstGeom prst="rect">
+                      <a:avLst/>
+                    </a:prstGeom>
+                    <a:noFill/>
+                    <a:ln>
+                      <a:noFill/>
+                    </a:ln>
+                  </pic:spPr>
+                </pic:pic>
+              </a:graphicData>
+            </a:graphic>
+          </wp:inline>
+        </w:drawing>
+      </w:r>
+    </w:p>
+    <w:p>
+      <w:pPr>
+        <w:spacing w:line="360" w:lineRule="auto"/>
+        <w:jc w:val="center"/>
+      </w:pPr>
+    </w:p>
+    <w:p>
+      <w:pPr>
+        <w:spacing w:line="360" w:lineRule="auto"/>
+        <w:jc w:val="center"/>
+      </w:pPr>
+    </w:p>
+    <w:p>
+      <w:pPr>
+        <w:spacing w:line="360" w:lineRule="auto"/>
+        <w:jc w:val="center"/>
+      </w:pPr>
+    </w:p>
+    <w:p>
+      <w:pPr>
+        <w:spacing w:line="360" w:lineRule="auto"/>
+        <w:jc w:val="center"/>
+      </w:pPr>
+    </w:p>
+    <w:p>
+      <w:pPr>
+        <w:spacing w:line="360" w:lineRule="auto"/>
+        <w:jc w:val="center"/>
+      </w:pPr>
+    </w:p>
+    <w:p>
+      <w:pPr>
+        <w:spacing w:line="360" w:lineRule="auto"/>
+        <w:jc w:val="center"/>
+      </w:pPr>
+    </w:p>
+    <w:p>
+      <w:pPr>
+        <w:jc w:val="center"/>
+        <w:rPr>
+          <w:b/>
+          <w:i/>
+        </w:rPr>
+      </w:pPr>
+    </w:p>
+    <w:p>
+      <w:pPr>
+        <w:jc w:val="center"/>
+        <w:rPr>
+          <w:b/>
+          <w:i/>
+        </w:rPr>
+      </w:pPr>
+      <w:r>
+        <w:rPr>
+          <w:b/>
+          <w:i/>
+        </w:rPr>
+        <w:t>TELA</w:t>
+      </w:r>
+      <w:r>
+        <w:rPr>
+          <w:b/>
+          <w:i/>
+        </w:rPr>
+        <w:t xml:space="preserve"> -</w:t>
+      </w:r>
+      <w:r>
+        <w:rPr>
+          <w:b/>
+          <w:i/>
+        </w:rPr>
+        <w:t xml:space="preserve"> C</w:t>
+      </w:r>
+      <w:r>
+        <w:rPr>
+          <w:b/>
+          <w:i/>
+        </w:rPr>
+        <w:t>ADASTRAR CLIENTE</w:t>
+      </w:r>
+    </w:p>
+    <w:p>
+      <w:pPr>
+        <w:jc w:val="center"/>
+        <w:rPr>
+          <w:b/>
+          <w:i/>
+        </w:rPr>
+      </w:pPr>
+      <w:r>
+        <w:rPr>
+          <w:noProof/>
+        </w:rPr>
+        <w:drawing>
+          <wp:inline distT="0" distB="0" distL="0" distR="0">
+            <wp:extent cx="5733415" cy="3225165"/>
+            <wp:effectExtent l="0" t="0" r="635" b="0"/>
+            <wp:docPr id="7" name="Imagem 7"/>
+            <wp:cNvGraphicFramePr>
+              <a:graphicFrameLocks xmlns:a="http://schemas.openxmlformats.org/drawingml/2006/main" noChangeAspect="1"/>
+            </wp:cNvGraphicFramePr>
+            <a:graphic xmlns:a="http://schemas.openxmlformats.org/drawingml/2006/main">
+              <a:graphicData uri="http://schemas.openxmlformats.org/drawingml/2006/picture">
+                <pic:pic xmlns:pic="http://schemas.openxmlformats.org/drawingml/2006/picture">
+                  <pic:nvPicPr>
+                    <pic:cNvPr id="0" name="Picture 19"/>
+                    <pic:cNvPicPr>
+                      <a:picLocks noChangeAspect="1" noChangeArrowheads="1"/>
+                    </pic:cNvPicPr>
+                  </pic:nvPicPr>
+                  <pic:blipFill>
+                    <a:blip r:embed="rId17" cstate="print">
+                      <a:extLst>
+                        <a:ext uri="{28A0092B-C50C-407E-A947-70E740481C1C}">
+                          <a14:useLocalDpi xmlns:a14="http://schemas.microsoft.com/office/drawing/2010/main" val="0"/>
+                        </a:ext>
+                      </a:extLst>
+                    </a:blip>
+                    <a:srcRect/>
+                    <a:stretch>
+                      <a:fillRect/>
+                    </a:stretch>
+                  </pic:blipFill>
+                  <pic:spPr bwMode="auto">
+                    <a:xfrm>
+                      <a:off x="0" y="0"/>
+                      <a:ext cx="5733415" cy="3225165"/>
+                    </a:xfrm>
+                    <a:prstGeom prst="rect">
+                      <a:avLst/>
+                    </a:prstGeom>
+                    <a:noFill/>
+                    <a:ln>
+                      <a:noFill/>
+                    </a:ln>
+                  </pic:spPr>
+                </pic:pic>
+              </a:graphicData>
+            </a:graphic>
+          </wp:inline>
+        </w:drawing>
+      </w:r>
+    </w:p>
+    <w:p>
+      <w:pPr>
+        <w:jc w:val="center"/>
+        <w:rPr>
+          <w:b/>
+          <w:i/>
+        </w:rPr>
+      </w:pPr>
+    </w:p>
+    <w:p>
+      <w:pPr>
+        <w:jc w:val="center"/>
+        <w:rPr>
+          <w:b/>
+          <w:i/>
+        </w:rPr>
+      </w:pPr>
+    </w:p>
+    <w:p>
+      <w:pPr>
+        <w:jc w:val="center"/>
+        <w:rPr>
+          <w:b/>
+          <w:i/>
+        </w:rPr>
+      </w:pPr>
+      <w:r>
+        <w:rPr>
+          <w:b/>
+          <w:i/>
+        </w:rPr>
+        <w:t>TELA</w:t>
+      </w:r>
+      <w:r>
+        <w:rPr>
+          <w:b/>
+          <w:i/>
+        </w:rPr>
+        <w:t xml:space="preserve"> -</w:t>
+      </w:r>
+      <w:r>
+        <w:rPr>
+          <w:b/>
+          <w:i/>
+        </w:rPr>
+        <w:t xml:space="preserve"> </w:t>
+      </w:r>
+      <w:r>
+        <w:rPr>
+          <w:b/>
+          <w:i/>
+        </w:rPr>
+        <w:t>CHECKOUT</w:t>
+      </w:r>
+    </w:p>
+    <w:p>
+      <w:pPr>
+        <w:jc w:val="center"/>
+        <w:rPr>
+          <w:b/>
+          <w:i/>
+        </w:rPr>
+      </w:pPr>
+      <w:r>
+        <w:rPr>
+          <w:noProof/>
+        </w:rPr>
+        <w:drawing>
+          <wp:inline distT="0" distB="0" distL="0" distR="0">
+            <wp:extent cx="5733415" cy="3225165"/>
+            <wp:effectExtent l="0" t="0" r="635" b="0"/>
+            <wp:docPr id="8" name="Imagem 8"/>
+            <wp:cNvGraphicFramePr>
+              <a:graphicFrameLocks xmlns:a="http://schemas.openxmlformats.org/drawingml/2006/main" noChangeAspect="1"/>
+            </wp:cNvGraphicFramePr>
+            <a:graphic xmlns:a="http://schemas.openxmlformats.org/drawingml/2006/main">
+              <a:graphicData uri="http://schemas.openxmlformats.org/drawingml/2006/picture">
+                <pic:pic xmlns:pic="http://schemas.openxmlformats.org/drawingml/2006/picture">
+                  <pic:nvPicPr>
+                    <pic:cNvPr id="0" name="Picture 21"/>
+                    <pic:cNvPicPr>
+                      <a:picLocks noChangeAspect="1" noChangeArrowheads="1"/>
+                    </pic:cNvPicPr>
+                  </pic:nvPicPr>
+                  <pic:blipFill>
+                    <a:blip r:embed="rId18" cstate="print">
+                      <a:extLst>
+                        <a:ext uri="{28A0092B-C50C-407E-A947-70E740481C1C}">
+                          <a14:useLocalDpi xmlns:a14="http://schemas.microsoft.com/office/drawing/2010/main" val="0"/>
+                        </a:ext>
+                      </a:extLst>
+                    </a:blip>
+                    <a:srcRect/>
+                    <a:stretch>
+                      <a:fillRect/>
+                    </a:stretch>
+                  </pic:blipFill>
+                  <pic:spPr bwMode="auto">
+                    <a:xfrm>
+                      <a:off x="0" y="0"/>
+                      <a:ext cx="5733415" cy="3225165"/>
+                    </a:xfrm>
+                    <a:prstGeom prst="rect">
+                      <a:avLst/>
+                    </a:prstGeom>
+                    <a:noFill/>
+                    <a:ln>
+                      <a:noFill/>
+                    </a:ln>
+                  </pic:spPr>
+                </pic:pic>
+              </a:graphicData>
+            </a:graphic>
+          </wp:inline>
+        </w:drawing>
+      </w:r>
+    </w:p>
+    <w:p>
+      <w:pPr>
+        <w:spacing w:line="360" w:lineRule="auto"/>
+        <w:jc w:val="center"/>
+      </w:pPr>
+    </w:p>
+    <w:p>
+      <w:pPr>
+        <w:spacing w:line="360" w:lineRule="auto"/>
+        <w:jc w:val="center"/>
+      </w:pPr>
+    </w:p>
+    <w:p>
+      <w:pPr>
+        <w:spacing w:line="360" w:lineRule="auto"/>
+        <w:jc w:val="center"/>
+      </w:pPr>
+    </w:p>
+    <w:p>
+      <w:pPr>
+        <w:spacing w:line="360" w:lineRule="auto"/>
+        <w:jc w:val="center"/>
+      </w:pPr>
+    </w:p>
+    <w:p>
+      <w:pPr>
+        <w:spacing w:line="360" w:lineRule="auto"/>
+        <w:jc w:val="center"/>
+      </w:pPr>
+    </w:p>
+    <w:p>
+      <w:pPr>
+        <w:jc w:val="center"/>
+        <w:rPr>
+          <w:b/>
+          <w:i/>
+        </w:rPr>
+      </w:pPr>
+      <w:r>
+        <w:rPr>
+          <w:b/>
+          <w:i/>
+        </w:rPr>
+        <w:lastRenderedPageBreak/>
+        <w:t>TELA</w:t>
+      </w:r>
+      <w:r>
+        <w:rPr>
+          <w:b/>
+          <w:i/>
+        </w:rPr>
+        <w:t xml:space="preserve"> -</w:t>
+      </w:r>
+      <w:r>
+        <w:rPr>
+          <w:b/>
+          <w:i/>
+        </w:rPr>
+        <w:t xml:space="preserve"> </w:t>
+      </w:r>
+      <w:r>
+        <w:rPr>
+          <w:b/>
+          <w:i/>
+        </w:rPr>
+        <w:t>VISÃO GERAL DOS QUARTOS</w:t>
+      </w:r>
+    </w:p>
+    <w:p>
+      <w:pPr>
+        <w:spacing w:line="360" w:lineRule="auto"/>
+        <w:jc w:val="center"/>
+      </w:pPr>
+      <w:r>
+        <w:rPr>
+          <w:noProof/>
+        </w:rPr>
+        <w:drawing>
+          <wp:inline distT="0" distB="0" distL="0" distR="0">
+            <wp:extent cx="5733415" cy="3225165"/>
+            <wp:effectExtent l="0" t="0" r="635" b="0"/>
+            <wp:docPr id="9" name="Imagem 9"/>
+            <wp:cNvGraphicFramePr>
+              <a:graphicFrameLocks xmlns:a="http://schemas.openxmlformats.org/drawingml/2006/main" noChangeAspect="1"/>
+            </wp:cNvGraphicFramePr>
+            <a:graphic xmlns:a="http://schemas.openxmlformats.org/drawingml/2006/main">
+              <a:graphicData uri="http://schemas.openxmlformats.org/drawingml/2006/picture">
+                <pic:pic xmlns:pic="http://schemas.openxmlformats.org/drawingml/2006/picture">
+                  <pic:nvPicPr>
+                    <pic:cNvPr id="0" name="Picture 23"/>
+                    <pic:cNvPicPr>
+                      <a:picLocks noChangeAspect="1" noChangeArrowheads="1"/>
+                    </pic:cNvPicPr>
+                  </pic:nvPicPr>
+                  <pic:blipFill>
+                    <a:blip r:embed="rId19" cstate="print">
+                      <a:extLst>
+                        <a:ext uri="{28A0092B-C50C-407E-A947-70E740481C1C}">
+                          <a14:useLocalDpi xmlns:a14="http://schemas.microsoft.com/office/drawing/2010/main" val="0"/>
+                        </a:ext>
+                      </a:extLst>
+                    </a:blip>
+                    <a:srcRect/>
+                    <a:stretch>
+                      <a:fillRect/>
+                    </a:stretch>
+                  </pic:blipFill>
+                  <pic:spPr bwMode="auto">
+                    <a:xfrm>
+                      <a:off x="0" y="0"/>
+                      <a:ext cx="5733415" cy="3225165"/>
+                    </a:xfrm>
+                    <a:prstGeom prst="rect">
+                      <a:avLst/>
+                    </a:prstGeom>
+                    <a:noFill/>
+                    <a:ln>
+                      <a:noFill/>
+                    </a:ln>
+                  </pic:spPr>
+                </pic:pic>
+              </a:graphicData>
+            </a:graphic>
+          </wp:inline>
+        </w:drawing>
+      </w:r>
+    </w:p>
+    <w:p>
+      <w:pPr>
+        <w:spacing w:line="360" w:lineRule="auto"/>
+        <w:jc w:val="center"/>
+      </w:pPr>
+    </w:p>
+    <w:p>
+      <w:pPr>
+        <w:jc w:val="center"/>
+        <w:rPr>
+          <w:b/>
+          <w:i/>
+        </w:rPr>
+      </w:pPr>
+      <w:r>
+        <w:rPr>
+          <w:b/>
+          <w:i/>
+        </w:rPr>
+        <w:t xml:space="preserve">TELA - CADASTRAR </w:t>
+      </w:r>
+      <w:r>
+        <w:rPr>
+          <w:b/>
+          <w:i/>
+        </w:rPr>
+        <w:t>FUNCIONÁRIOS</w:t>
+      </w:r>
+    </w:p>
+    <w:p>
+      <w:pPr>
+        <w:spacing w:line="360" w:lineRule="auto"/>
+        <w:jc w:val="center"/>
+      </w:pPr>
+      <w:r>
+        <w:rPr>
+          <w:noProof/>
+        </w:rPr>
+        <w:drawing>
+          <wp:inline distT="0" distB="0" distL="0" distR="0">
+            <wp:extent cx="5733415" cy="3225165"/>
+            <wp:effectExtent l="0" t="0" r="635" b="0"/>
+            <wp:docPr id="10" name="Imagem 10"/>
+            <wp:cNvGraphicFramePr>
+              <a:graphicFrameLocks xmlns:a="http://schemas.openxmlformats.org/drawingml/2006/main" noChangeAspect="1"/>
+            </wp:cNvGraphicFramePr>
+            <a:graphic xmlns:a="http://schemas.openxmlformats.org/drawingml/2006/main">
+              <a:graphicData uri="http://schemas.openxmlformats.org/drawingml/2006/picture">
+                <pic:pic xmlns:pic="http://schemas.openxmlformats.org/drawingml/2006/picture">
+                  <pic:nvPicPr>
+                    <pic:cNvPr id="0" name="Picture 25"/>
+                    <pic:cNvPicPr>
+                      <a:picLocks noChangeAspect="1" noChangeArrowheads="1"/>
+                    </pic:cNvPicPr>
+                  </pic:nvPicPr>
+                  <pic:blipFill>
+                    <a:blip r:embed="rId20" cstate="print">
+                      <a:extLst>
+                        <a:ext uri="{28A0092B-C50C-407E-A947-70E740481C1C}">
+                          <a14:useLocalDpi xmlns:a14="http://schemas.microsoft.com/office/drawing/2010/main" val="0"/>
+                        </a:ext>
+                      </a:extLst>
+                    </a:blip>
+                    <a:srcRect/>
+                    <a:stretch>
+                      <a:fillRect/>
+                    </a:stretch>
+                  </pic:blipFill>
+                  <pic:spPr bwMode="auto">
+                    <a:xfrm>
+                      <a:off x="0" y="0"/>
+                      <a:ext cx="5733415" cy="3225165"/>
+                    </a:xfrm>
+                    <a:prstGeom prst="rect">
+                      <a:avLst/>
+                    </a:prstGeom>
+                    <a:noFill/>
+                    <a:ln>
+                      <a:noFill/>
+                    </a:ln>
+                  </pic:spPr>
+                </pic:pic>
+              </a:graphicData>
+            </a:graphic>
+          </wp:inline>
+        </w:drawing>
+      </w:r>
     </w:p>
     <w:sectPr>
-      <w:headerReference w:type="default" r:id="rId14"/>
-      <w:headerReference w:type="first" r:id="rId15"/>
+      <w:headerReference w:type="default" r:id="rId21"/>
+      <w:headerReference w:type="first" r:id="rId22"/>
       <w:pgSz w:w="11909" w:h="16834"/>
       <w:pgMar w:top="1440" w:right="1440" w:bottom="1440" w:left="1440" w:header="720" w:footer="720" w:gutter="0"/>
       <w:pgNumType w:start="1"/>
@@ -5432,10 +6481,10 @@
             <w:ind w:right="68"/>
           </w:pPr>
           <w:r>
-            <w:t xml:space="preserve">  Versão:   &lt;0.</w:t>
+            <w:t xml:space="preserve">  Versão:   &lt;</w:t>
           </w:r>
           <w:r>
-            <w:t>4</w:t>
+            <w:t>1.0</w:t>
           </w:r>
           <w:r>
             <w:t>&gt;</w:t>
@@ -5475,7 +6524,7 @@
             <w:rPr>
               <w:noProof/>
             </w:rPr>
-            <w:t>28/10/2019</w:t>
+            <w:t>29/10/2019</w:t>
           </w:r>
           <w:r>
             <w:rPr>
@@ -6350,6 +7399,7 @@
   <w:style w:type="character" w:default="1" w:styleId="Fontepargpadro">
     <w:name w:val="Default Paragraph Font"/>
     <w:uiPriority w:val="1"/>
+    <w:semiHidden/>
     <w:unhideWhenUsed/>
   </w:style>
   <w:style w:type="table" w:default="1" w:styleId="Tabelanormal">

</xml_diff>